<commit_message>
Updated Day 5 - Asssignments, Slides and Supporting Materials.
</commit_message>
<xml_diff>
--- a/Day 5/Assignment/Static Website 2/Create a Static Website Using Amazon S3 with a Bucket Policy II.docx
+++ b/Day 5/Assignment/Static Website 2/Create a Static Website Using Amazon S3 with a Bucket Policy II.docx
@@ -116,12 +116,26 @@
           <w:szCs w:val="28"/>
           <w:lang w:val="en-US"/>
         </w:rPr>
-        <w:t>Access should be enabled for both index.html and error.html pages.</w:t>
+        <w:t>Access should be enabled for index.html page</w:t>
+      </w:r>
+      <w:bookmarkStart w:id="0" w:name="_GoBack"/>
+      <w:bookmarkEnd w:id="0"/>
+      <w:r>
+        <w:rPr>
+          <w:rFonts w:hint="default"/>
+          <w:b w:val="0"/>
+          <w:bCs w:val="0"/>
+          <w:sz w:val="28"/>
+          <w:szCs w:val="28"/>
+          <w:lang w:val="en-US"/>
+        </w:rPr>
+        <w:t>.</w:t>
       </w:r>
     </w:p>
     <w:p>
       <w:pPr>
         <w:numPr>
+          <w:ilvl w:val="0"/>
           <w:numId w:val="0"/>
         </w:numPr>
         <w:tabs>
@@ -164,20 +178,7 @@
           <w:szCs w:val="28"/>
           <w:lang w:val="en-US"/>
         </w:rPr>
-        <w:t>Enable encryption on both files before</w:t>
-      </w:r>
-      <w:bookmarkStart w:id="0" w:name="_GoBack"/>
-      <w:bookmarkEnd w:id="0"/>
-      <w:r>
-        <w:rPr>
-          <w:rFonts w:hint="default"/>
-          <w:b w:val="0"/>
-          <w:bCs w:val="0"/>
-          <w:sz w:val="28"/>
-          <w:szCs w:val="28"/>
-          <w:lang w:val="en-US"/>
-        </w:rPr>
-        <w:t xml:space="preserve"> uploading.</w:t>
+        <w:t>Enable encryption on both files before uploading.</w:t>
       </w:r>
     </w:p>
     <w:p>

</xml_diff>